<commit_message>
bai tap lon datamining
</commit_message>
<xml_diff>
--- a/bao_cao.docx
+++ b/bao_cao.docx
@@ -5,7 +5,7 @@
     <w:sdt>
       <w:sdtPr>
         <w:rPr>
-          <w:rFonts w:ascii="Times New Roman" w:hAnsi="Times New Roman" w:cs="Times New Roman"/>
+          <w:rFonts w:ascii="Times New Roman" w:eastAsiaTheme="minorHAnsi" w:hAnsi="Times New Roman" w:cs="Times New Roman"/>
           <w:color w:val="4472C4" w:themeColor="accent1"/>
         </w:rPr>
         <w:id w:val="-846939881"/>
@@ -16,7 +16,6 @@
       </w:sdtPr>
       <w:sdtEndPr>
         <w:rPr>
-          <w:rFonts w:eastAsiaTheme="minorHAnsi"/>
           <w:noProof/>
           <w:color w:val="auto"/>
         </w:rPr>
@@ -95,6 +94,7 @@
             <w:dataBinding w:prefixMappings="xmlns:ns0='http://purl.org/dc/elements/1.1/' xmlns:ns1='http://schemas.openxmlformats.org/package/2006/metadata/core-properties' " w:xpath="/ns1:coreProperties[1]/ns0:title[1]" w:storeItemID="{6C3C8BC8-F283-45AE-878A-BAB7291924A1}"/>
             <w:text/>
           </w:sdtPr>
+          <w:sdtEndPr/>
           <w:sdtContent>
             <w:p>
               <w:pPr>
@@ -463,6 +463,7 @@
                                     <w:dataBinding w:prefixMappings="xmlns:ns0='http://schemas.openxmlformats.org/officeDocument/2006/extended-properties' " w:xpath="/ns0:Properties[1]/ns0:Company[1]" w:storeItemID="{6668398D-A668-4E3E-A5EB-62B293D839F1}"/>
                                     <w:text/>
                                   </w:sdtPr>
+                                  <w:sdtEndPr/>
                                   <w:sdtContent>
                                     <w:r>
                                       <w:rPr>
@@ -528,6 +529,7 @@
                               <w:dataBinding w:prefixMappings="xmlns:ns0='http://schemas.openxmlformats.org/officeDocument/2006/extended-properties' " w:xpath="/ns0:Properties[1]/ns0:Company[1]" w:storeItemID="{6668398D-A668-4E3E-A5EB-62B293D839F1}"/>
                               <w:text/>
                             </w:sdtPr>
+                            <w:sdtEndPr/>
                             <w:sdtContent>
                               <w:r>
                                 <w:rPr>
@@ -893,9 +895,24 @@
         <w:t>Hà Nội, ngày 17 tháng 10 năm 2018</w:t>
       </w:r>
     </w:p>
+    <w:p>
+      <w:pPr>
+        <w:spacing w:before="120" w:after="120" w:line="288" w:lineRule="auto"/>
+        <w:ind w:left="2160"/>
+        <w:rPr>
+          <w:rFonts w:ascii="Times New Roman" w:hAnsi="Times New Roman" w:cs="Times New Roman"/>
+          <w:sz w:val="26"/>
+          <w:szCs w:val="26"/>
+        </w:rPr>
+      </w:pPr>
+    </w:p>
     <w:sdt>
       <w:sdtPr>
         <w:rPr>
+          <w:rFonts w:asciiTheme="minorHAnsi" w:eastAsiaTheme="minorHAnsi" w:hAnsiTheme="minorHAnsi" w:cstheme="minorBidi"/>
+          <w:color w:val="auto"/>
+          <w:sz w:val="22"/>
+          <w:szCs w:val="22"/>
           <w:lang w:val="vi-VN"/>
         </w:rPr>
         <w:id w:val="1748071601"/>
@@ -906,12 +923,8 @@
       </w:sdtPr>
       <w:sdtEndPr>
         <w:rPr>
-          <w:rFonts w:asciiTheme="minorHAnsi" w:eastAsiaTheme="minorHAnsi" w:hAnsiTheme="minorHAnsi" w:cstheme="minorBidi"/>
           <w:b/>
           <w:bCs/>
-          <w:color w:val="auto"/>
-          <w:sz w:val="22"/>
-          <w:szCs w:val="22"/>
         </w:rPr>
       </w:sdtEndPr>
       <w:sdtContent>
@@ -3402,6 +3415,30 @@
           <w:szCs w:val="26"/>
         </w:rPr>
       </w:pPr>
+    </w:p>
+    <w:p>
+      <w:pPr>
+        <w:pStyle w:val="oancuaDanhsach"/>
+        <w:spacing w:before="120" w:after="120" w:line="288" w:lineRule="auto"/>
+        <w:ind w:left="1080"/>
+        <w:rPr>
+          <w:rFonts w:ascii="Times New Roman" w:hAnsi="Times New Roman" w:cs="Times New Roman"/>
+          <w:sz w:val="26"/>
+          <w:szCs w:val="26"/>
+        </w:rPr>
+      </w:pPr>
+    </w:p>
+    <w:p>
+      <w:pPr>
+        <w:pStyle w:val="oancuaDanhsach"/>
+        <w:spacing w:before="120" w:after="120" w:line="288" w:lineRule="auto"/>
+        <w:ind w:left="1080"/>
+        <w:rPr>
+          <w:rFonts w:ascii="Times New Roman" w:hAnsi="Times New Roman" w:cs="Times New Roman"/>
+          <w:sz w:val="26"/>
+          <w:szCs w:val="26"/>
+        </w:rPr>
+      </w:pPr>
       <w:r>
         <w:rPr>
           <w:rFonts w:ascii="Times New Roman" w:hAnsi="Times New Roman" w:cs="Times New Roman"/>
@@ -3460,6 +3497,7 @@
           <w:sz w:val="26"/>
           <w:szCs w:val="26"/>
         </w:rPr>
+        <w:lastRenderedPageBreak/>
         <w:t>Tiền xử lý.</w:t>
       </w:r>
       <w:bookmarkEnd w:id="3"/>
@@ -3677,6 +3715,8 @@
         </w:rPr>
         <w:t>R: ma trận xám đỏ của ảnh</w:t>
       </w:r>
+      <w:bookmarkStart w:id="4" w:name="_GoBack"/>
+      <w:bookmarkEnd w:id="4"/>
     </w:p>
     <w:p>
       <w:pPr>
@@ -4555,7 +4595,7 @@
           <w:szCs w:val="26"/>
         </w:rPr>
       </w:pPr>
-      <w:bookmarkStart w:id="4" w:name="_Toc528012448"/>
+      <w:bookmarkStart w:id="5" w:name="_Toc528012448"/>
       <w:r>
         <w:rPr>
           <w:rFonts w:ascii="Times New Roman" w:hAnsi="Times New Roman" w:cs="Times New Roman"/>
@@ -4574,7 +4614,7 @@
         </w:rPr>
         <w:t>những điểm ảnh trắng</w:t>
       </w:r>
-      <w:bookmarkEnd w:id="4"/>
+      <w:bookmarkEnd w:id="5"/>
     </w:p>
     <w:p>
       <w:pPr>
@@ -5064,7 +5104,7 @@
           <w:szCs w:val="26"/>
         </w:rPr>
       </w:pPr>
-      <w:bookmarkStart w:id="5" w:name="_Toc528012449"/>
+      <w:bookmarkStart w:id="6" w:name="_Toc528012449"/>
       <w:r>
         <w:rPr>
           <w:rFonts w:ascii="Times New Roman" w:hAnsi="Times New Roman" w:cs="Times New Roman"/>
@@ -5074,7 +5114,7 @@
         </w:rPr>
         <w:t>Lọc</w:t>
       </w:r>
-      <w:bookmarkEnd w:id="5"/>
+      <w:bookmarkEnd w:id="6"/>
     </w:p>
     <w:p>
       <w:pPr>
@@ -5151,8 +5191,6 @@
           <w:szCs w:val="26"/>
         </w:rPr>
       </w:pPr>
-      <w:bookmarkStart w:id="6" w:name="_GoBack"/>
-      <w:bookmarkEnd w:id="6"/>
     </w:p>
     <w:p>
       <w:pPr>
@@ -8416,6 +8454,7 @@
         <w:docPartUnique/>
       </w:docPartObj>
     </w:sdtPr>
+    <w:sdtEndPr/>
     <w:sdtContent>
       <w:p>
         <w:pPr>
@@ -13435,7 +13474,7 @@
     <w:charset w:val="00"/>
     <w:family w:val="roman"/>
     <w:pitch w:val="variable"/>
-    <w:sig w:usb0="E0002AFF" w:usb1="C0007843" w:usb2="00000009" w:usb3="00000000" w:csb0="000001FF" w:csb1="00000000"/>
+    <w:sig w:usb0="E0002EFF" w:usb1="C000785B" w:usb2="00000009" w:usb3="00000000" w:csb0="000001FF" w:csb1="00000000"/>
   </w:font>
   <w:font w:name="Courier New">
     <w:panose1 w:val="02070309020205020404"/>
@@ -13456,14 +13495,14 @@
     <w:charset w:val="00"/>
     <w:family w:val="swiss"/>
     <w:pitch w:val="variable"/>
-    <w:sig w:usb0="E0002AFF" w:usb1="4000ACFF" w:usb2="00000001" w:usb3="00000000" w:csb0="000001FF" w:csb1="00000000"/>
+    <w:sig w:usb0="E0002EFF" w:usb1="C000247B" w:usb2="00000009" w:usb3="00000000" w:csb0="000001FF" w:csb1="00000000"/>
   </w:font>
   <w:font w:name="Calibri Light">
     <w:panose1 w:val="020F0302020204030204"/>
     <w:charset w:val="00"/>
     <w:family w:val="swiss"/>
     <w:pitch w:val="variable"/>
-    <w:sig w:usb0="A0002AEF" w:usb1="4000207B" w:usb2="00000000" w:usb3="00000000" w:csb0="000001FF" w:csb1="00000000"/>
+    <w:sig w:usb0="E0002AFF" w:usb1="C000247B" w:usb2="00000009" w:usb3="00000000" w:csb0="000001FF" w:csb1="00000000"/>
   </w:font>
 </w:fonts>
 </file>
@@ -13484,6 +13523,8 @@
   </w:compat>
   <w:rsids>
     <w:rsidRoot w:val="00FA50DD"/>
+    <w:rsid w:val="002564CC"/>
+    <w:rsid w:val="00664FF3"/>
     <w:rsid w:val="00DB1A9E"/>
     <w:rsid w:val="00FA50DD"/>
   </w:rsids>
@@ -14306,7 +14347,7 @@
 </file>
 
 <file path=customXml/itemProps2.xml><?xml version="1.0" encoding="utf-8"?>
-<ds:datastoreItem xmlns:ds="http://schemas.openxmlformats.org/officeDocument/2006/customXml" ds:itemID="{1E364CD4-281A-4C58-BEB5-873841F84286}">
+<ds:datastoreItem xmlns:ds="http://schemas.openxmlformats.org/officeDocument/2006/customXml" ds:itemID="{CF182757-4B05-44D0-806B-10F0E1003EA8}">
   <ds:schemaRefs>
     <ds:schemaRef ds:uri="http://schemas.openxmlformats.org/officeDocument/2006/bibliography"/>
   </ds:schemaRefs>

</xml_diff>